<commit_message>
Add support for generating PDF documents
</commit_message>
<xml_diff>
--- a/generated-documents/any_name_586847.docx
+++ b/generated-documents/any_name_586847.docx
@@ -123,7 +123,6 @@
         </w:rPr>
         <w:t xml:space="preserve">, quien en adelante se denominara EL NUEVO EMPLEADOR; y </w:t>
       </w:r>
-      <w:proofErr w:type="spellStart"/>
       <w:r>
         <w:rPr>
           <w:rFonts w:ascii="Verdana" w:eastAsia="Times New Roman" w:hAnsi="Verdana" w:cs="Calibri"/>
@@ -134,9 +133,68 @@
           <w:szCs w:val="18"/>
           <w:lang w:eastAsia="es-CO"/>
         </w:rPr>
-        <w:t>jesus</w:t>
-      </w:r>
-      <w:proofErr w:type="spellEnd"/>
+        <w:t xml:space="preserve">jesus Montealegre Olivares , </w:t>
+      </w:r>
+      <w:r>
+        <w:rPr>
+          <w:rFonts w:ascii="Verdana" w:eastAsia="Times New Roman" w:hAnsi="Verdana" w:cs="Times New Roman"/>
+          <w:color w:val="000000" w:themeColor="text1"/>
+          <w:sz w:val="18"/>
+          <w:szCs w:val="18"/>
+          <w:lang w:val="es-ES" w:eastAsia="es-CO"/>
+        </w:rPr>
+        <w:t>mayor de edad,</w:t>
+      </w:r>
+      <w:r>
+        <w:rPr>
+          <w:rFonts w:ascii="Verdana" w:eastAsia="Times New Roman" w:hAnsi="Verdana" w:cs="Times New Roman"/>
+          <w:color w:val="000000" w:themeColor="text1"/>
+          <w:sz w:val="18"/>
+          <w:szCs w:val="18"/>
+          <w:lang w:val="es-ES" w:eastAsia="es-CO"/>
+        </w:rPr>
+        <w:t xml:space="preserve"> </w:t>
+      </w:r>
+      <w:r>
+        <w:rPr>
+          <w:rFonts w:ascii="Verdana" w:eastAsia="Times New Roman" w:hAnsi="Verdana" w:cs="Times New Roman"/>
+          <w:color w:val="000000" w:themeColor="text1"/>
+          <w:sz w:val="18"/>
+          <w:szCs w:val="18"/>
+          <w:lang w:val="es-ES" w:eastAsia="es-CO"/>
+        </w:rPr>
+        <w:t>vecino de la ciudad de</w:t>
+      </w:r>
+      <w:r>
+        <w:rPr>
+          <w:rFonts w:ascii="Verdana" w:eastAsia="Times New Roman" w:hAnsi="Verdana" w:cs="Times New Roman"/>
+          <w:color w:val="000000" w:themeColor="text1"/>
+          <w:sz w:val="18"/>
+          <w:szCs w:val="18"/>
+          <w:lang w:val="es-ES" w:eastAsia="es-CO"/>
+        </w:rPr>
+        <w:t xml:space="preserve"> BARRANQUILLA</w:t>
+      </w:r>
+      <w:r>
+        <w:rPr>
+          <w:rFonts w:ascii="Verdana" w:eastAsia="Times New Roman" w:hAnsi="Verdana" w:cs="Times New Roman"/>
+          <w:color w:val="000000" w:themeColor="text1"/>
+          <w:sz w:val="18"/>
+          <w:szCs w:val="18"/>
+          <w:lang w:val="es-ES" w:eastAsia="es-CO"/>
+        </w:rPr>
+        <w:t>, identificado con la cédula de ciudadanía</w:t>
+      </w:r>
+      <w:r>
+        <w:rPr>
+          <w:rFonts w:ascii="Verdana" w:eastAsia="Times New Roman" w:hAnsi="Verdana" w:cs="Times New Roman"/>
+          <w:color w:val="000000" w:themeColor="text1"/>
+          <w:sz w:val="18"/>
+          <w:szCs w:val="18"/>
+          <w:lang w:val="es-ES" w:eastAsia="es-CO"/>
+        </w:rPr>
+        <w:t xml:space="preserve"> </w:t>
+      </w:r>
       <w:r>
         <w:rPr>
           <w:rFonts w:ascii="Verdana" w:eastAsia="Times New Roman" w:hAnsi="Verdana" w:cs="Calibri"/>
@@ -147,17 +205,37 @@
           <w:szCs w:val="18"/>
           <w:lang w:eastAsia="es-CO"/>
         </w:rPr>
-        <w:t xml:space="preserve"> Montealegre Olivares , </w:t>
-      </w:r>
-      <w:r>
-        <w:rPr>
-          <w:rFonts w:ascii="Verdana" w:eastAsia="Times New Roman" w:hAnsi="Verdana" w:cs="Times New Roman"/>
-          <w:color w:val="000000" w:themeColor="text1"/>
-          <w:sz w:val="18"/>
-          <w:szCs w:val="18"/>
-          <w:lang w:val="es-ES" w:eastAsia="es-CO"/>
-        </w:rPr>
-        <w:t>mayor de edad,</w:t>
+        <w:t xml:space="preserve">586847 </w:t>
+      </w:r>
+      <w:r>
+        <w:rPr>
+          <w:rFonts w:ascii="Verdana" w:eastAsia="Times New Roman" w:hAnsi="Verdana" w:cs="Times New Roman"/>
+          <w:color w:val="000000" w:themeColor="text1"/>
+          <w:sz w:val="18"/>
+          <w:szCs w:val="18"/>
+          <w:lang w:val="es-ES" w:eastAsia="es-CO"/>
+        </w:rPr>
+        <w:t>,</w:t>
+      </w:r>
+      <w:r>
+        <w:rPr>
+          <w:rFonts w:ascii="Verdana" w:eastAsia="Times New Roman" w:hAnsi="Verdana" w:cs="Times New Roman"/>
+          <w:color w:val="000000" w:themeColor="text1"/>
+          <w:sz w:val="18"/>
+          <w:szCs w:val="18"/>
+          <w:lang w:val="es-ES" w:eastAsia="es-CO"/>
+        </w:rPr>
+        <w:t xml:space="preserve">quien obra en nombre propio y en adelante se denominará EL TRABAJADOR; manifiestan que por medio del presente documento se efectúa la sustitución patronal y por tanto modifican a partir del </w:t>
+      </w:r>
+      <w:r>
+        <w:rPr>
+          <w:rFonts w:ascii="Verdana" w:eastAsia="Times New Roman" w:hAnsi="Verdana" w:cs="Times New Roman"/>
+          <w:color w:val="000000" w:themeColor="text1"/>
+          <w:sz w:val="18"/>
+          <w:szCs w:val="18"/>
+          <w:lang w:val="es-ES" w:eastAsia="es-CO"/>
+        </w:rPr>
+        <w:t xml:space="preserve"> día</w:t>
       </w:r>
       <w:r>
         <w:rPr>
@@ -172,32 +250,46 @@
       <w:r>
         <w:rPr>
           <w:rFonts w:ascii="Verdana" w:eastAsia="Times New Roman" w:hAnsi="Verdana" w:cs="Times New Roman"/>
-          <w:color w:val="000000" w:themeColor="text1"/>
-          <w:sz w:val="18"/>
-          <w:szCs w:val="18"/>
-          <w:lang w:val="es-ES" w:eastAsia="es-CO"/>
-        </w:rPr>
-        <w:t>vecino de la ciudad de</w:t>
-      </w:r>
-      <w:r>
-        <w:rPr>
-          <w:rFonts w:ascii="Verdana" w:eastAsia="Times New Roman" w:hAnsi="Verdana" w:cs="Times New Roman"/>
-          <w:color w:val="000000" w:themeColor="text1"/>
-          <w:sz w:val="18"/>
-          <w:szCs w:val="18"/>
-          <w:lang w:val="es-ES" w:eastAsia="es-CO"/>
-        </w:rPr>
-        <w:t xml:space="preserve"> BARRANQUILLA</w:t>
-      </w:r>
-      <w:r>
-        <w:rPr>
-          <w:rFonts w:ascii="Verdana" w:eastAsia="Times New Roman" w:hAnsi="Verdana" w:cs="Times New Roman"/>
-          <w:color w:val="000000" w:themeColor="text1"/>
-          <w:sz w:val="18"/>
-          <w:szCs w:val="18"/>
-          <w:lang w:val="es-ES" w:eastAsia="es-CO"/>
-        </w:rPr>
-        <w:t>, identificado con la cédula de ciudadanía</w:t>
+          <w:b/>
+          <w:bCs/>
+          <w:color w:val="000000" w:themeColor="text1"/>
+          <w:sz w:val="18"/>
+          <w:szCs w:val="18"/>
+          <w:lang w:val="es-ES" w:eastAsia="es-CO"/>
+        </w:rPr>
+        <w:t>01 de diciembre del 2023</w:t>
+      </w:r>
+      <w:r>
+        <w:rPr>
+          <w:rFonts w:ascii="Verdana" w:eastAsia="Times New Roman" w:hAnsi="Verdana" w:cs="Times New Roman"/>
+          <w:color w:val="000000" w:themeColor="text1"/>
+          <w:sz w:val="18"/>
+          <w:szCs w:val="18"/>
+          <w:lang w:val="es-ES" w:eastAsia="es-CO"/>
+        </w:rPr>
+        <w:t>,</w:t>
+      </w:r>
+      <w:r>
+        <w:rPr>
+          <w:rFonts w:ascii="Verdana" w:eastAsia="Times New Roman" w:hAnsi="Verdana" w:cs="Times New Roman"/>
+          <w:color w:val="000000" w:themeColor="text1"/>
+          <w:sz w:val="18"/>
+          <w:szCs w:val="18"/>
+          <w:lang w:val="es-ES" w:eastAsia="es-CO"/>
+        </w:rPr>
+        <w:t xml:space="preserve"> el contrato individual de trabajo suscrito entre </w:t>
+      </w:r>
+      <w:r>
+        <w:rPr>
+          <w:rFonts w:ascii="Verdana" w:eastAsia="Times New Roman" w:hAnsi="Verdana" w:cs="Times New Roman"/>
+          <w:b/>
+          <w:bCs/>
+          <w:color w:val="000000" w:themeColor="text1"/>
+          <w:sz w:val="18"/>
+          <w:szCs w:val="18"/>
+          <w:lang w:val="es-ES" w:eastAsia="es-CO"/>
+        </w:rPr>
+        <w:t>SYVER SAS</w:t>
       </w:r>
       <w:r>
         <w:rPr>
@@ -209,6 +301,18 @@
         </w:rPr>
         <w:t xml:space="preserve"> </w:t>
       </w:r>
+      <w:bookmarkStart w:id="0" w:name="_Hlk90032092"/>
+      <w:r>
+        <w:rPr>
+          <w:rFonts w:ascii="Verdana" w:eastAsia="Times New Roman" w:hAnsi="Verdana" w:cs="Times New Roman"/>
+          <w:color w:val="000000" w:themeColor="text1"/>
+          <w:sz w:val="18"/>
+          <w:szCs w:val="18"/>
+          <w:lang w:val="es-ES" w:eastAsia="es-CO"/>
+        </w:rPr>
+        <w:t xml:space="preserve">y </w:t>
+      </w:r>
+      <w:bookmarkEnd w:id="0"/>
       <w:r>
         <w:rPr>
           <w:rFonts w:ascii="Verdana" w:eastAsia="Times New Roman" w:hAnsi="Verdana" w:cs="Calibri"/>
@@ -219,37 +323,17 @@
           <w:szCs w:val="18"/>
           <w:lang w:eastAsia="es-CO"/>
         </w:rPr>
-        <w:t xml:space="preserve">586847 </w:t>
-      </w:r>
-      <w:r>
-        <w:rPr>
-          <w:rFonts w:ascii="Verdana" w:eastAsia="Times New Roman" w:hAnsi="Verdana" w:cs="Times New Roman"/>
-          <w:color w:val="000000" w:themeColor="text1"/>
-          <w:sz w:val="18"/>
-          <w:szCs w:val="18"/>
-          <w:lang w:val="es-ES" w:eastAsia="es-CO"/>
-        </w:rPr>
-        <w:t>,</w:t>
-      </w:r>
-      <w:r>
-        <w:rPr>
-          <w:rFonts w:ascii="Verdana" w:eastAsia="Times New Roman" w:hAnsi="Verdana" w:cs="Times New Roman"/>
-          <w:color w:val="000000" w:themeColor="text1"/>
-          <w:sz w:val="18"/>
-          <w:szCs w:val="18"/>
-          <w:lang w:val="es-ES" w:eastAsia="es-CO"/>
-        </w:rPr>
-        <w:t xml:space="preserve">quien obra en nombre propio y en adelante se denominará EL TRABAJADOR; manifiestan que por medio del presente documento se efectúa la sustitución patronal y por tanto modifican a partir del </w:t>
-      </w:r>
-      <w:r>
-        <w:rPr>
-          <w:rFonts w:ascii="Verdana" w:eastAsia="Times New Roman" w:hAnsi="Verdana" w:cs="Times New Roman"/>
-          <w:color w:val="000000" w:themeColor="text1"/>
-          <w:sz w:val="18"/>
-          <w:szCs w:val="18"/>
-          <w:lang w:val="es-ES" w:eastAsia="es-CO"/>
-        </w:rPr>
-        <w:t xml:space="preserve"> día</w:t>
+        <w:t xml:space="preserve">jesus Montealegre Olivares </w:t>
+      </w:r>
+      <w:r>
+        <w:rPr>
+          <w:rFonts w:ascii="Verdana" w:eastAsia="Times New Roman" w:hAnsi="Verdana" w:cs="Times New Roman"/>
+          <w:color w:val="000000" w:themeColor="text1"/>
+          <w:sz w:val="18"/>
+          <w:szCs w:val="18"/>
+          <w:lang w:val="es-ES" w:eastAsia="es-CO"/>
+        </w:rPr>
+        <w:t>el día</w:t>
       </w:r>
       <w:r>
         <w:rPr>
@@ -271,147 +355,7 @@
           <w:szCs w:val="18"/>
           <w:lang w:val="es-ES" w:eastAsia="es-CO"/>
         </w:rPr>
-        <w:t>01 de diciembre del 2023</w:t>
-      </w:r>
-      <w:r>
-        <w:rPr>
-          <w:rFonts w:ascii="Verdana" w:eastAsia="Times New Roman" w:hAnsi="Verdana" w:cs="Times New Roman"/>
-          <w:color w:val="000000" w:themeColor="text1"/>
-          <w:sz w:val="18"/>
-          <w:szCs w:val="18"/>
-          <w:lang w:val="es-ES" w:eastAsia="es-CO"/>
-        </w:rPr>
-        <w:t>,</w:t>
-      </w:r>
-      <w:r>
-        <w:rPr>
-          <w:rFonts w:ascii="Verdana" w:eastAsia="Times New Roman" w:hAnsi="Verdana" w:cs="Times New Roman"/>
-          <w:color w:val="000000" w:themeColor="text1"/>
-          <w:sz w:val="18"/>
-          <w:szCs w:val="18"/>
-          <w:lang w:val="es-ES" w:eastAsia="es-CO"/>
-        </w:rPr>
-        <w:t xml:space="preserve"> el contrato individual de trabajo suscrito entre </w:t>
-      </w:r>
-      <w:r>
-        <w:rPr>
-          <w:rFonts w:ascii="Verdana" w:eastAsia="Times New Roman" w:hAnsi="Verdana" w:cs="Times New Roman"/>
-          <w:b/>
-          <w:bCs/>
-          <w:color w:val="000000" w:themeColor="text1"/>
-          <w:sz w:val="18"/>
-          <w:szCs w:val="18"/>
-          <w:highlight w:val="black"/>
-          <w:lang w:val="es-ES" w:eastAsia="es-CO"/>
-        </w:rPr>
-        <w:t>SYVER SAS</w:t>
-      </w:r>
-      <w:r>
-        <w:rPr>
-          <w:rFonts w:ascii="Verdana" w:eastAsia="Times New Roman" w:hAnsi="Verdana" w:cs="Times New Roman"/>
-          <w:color w:val="000000" w:themeColor="text1"/>
-          <w:sz w:val="18"/>
-          <w:szCs w:val="18"/>
-          <w:lang w:val="es-ES" w:eastAsia="es-CO"/>
-        </w:rPr>
-        <w:t xml:space="preserve"> </w:t>
-      </w:r>
-      <w:bookmarkStart w:id="0" w:name="_Hlk90032092"/>
-      <w:r>
-        <w:rPr>
-          <w:rFonts w:ascii="Verdana" w:eastAsia="Times New Roman" w:hAnsi="Verdana" w:cs="Times New Roman"/>
-          <w:color w:val="000000" w:themeColor="text1"/>
-          <w:sz w:val="18"/>
-          <w:szCs w:val="18"/>
-          <w:lang w:val="es-ES" w:eastAsia="es-CO"/>
-        </w:rPr>
-        <w:t xml:space="preserve">y </w:t>
-      </w:r>
-      <w:bookmarkEnd w:id="0"/>
-      <w:proofErr w:type="spellStart"/>
-      <w:r>
-        <w:rPr>
-          <w:rFonts w:ascii="Verdana" w:eastAsia="Times New Roman" w:hAnsi="Verdana" w:cs="Calibri"/>
-          <w:b/>
-          <w:bCs/>
-          <w:color w:val="000000" w:themeColor="text1"/>
-          <w:sz w:val="18"/>
-          <w:szCs w:val="18"/>
-          <w:highlight w:val="yellow"/>
-          <w:lang w:eastAsia="es-CO"/>
-        </w:rPr>
-        <w:t>jesus</w:t>
-      </w:r>
-      <w:proofErr w:type="spellEnd"/>
-      <w:r>
-        <w:rPr>
-          <w:rFonts w:ascii="Verdana" w:eastAsia="Times New Roman" w:hAnsi="Verdana" w:cs="Calibri"/>
-          <w:b/>
-          <w:bCs/>
-          <w:color w:val="000000" w:themeColor="text1"/>
-          <w:sz w:val="18"/>
-          <w:szCs w:val="18"/>
-          <w:highlight w:val="yellow"/>
-          <w:lang w:eastAsia="es-CO"/>
-        </w:rPr>
-        <w:t xml:space="preserve"> Montealegre Olivares</w:t>
-      </w:r>
-      <w:r>
-        <w:rPr>
-          <w:rFonts w:ascii="Verdana" w:eastAsia="Times New Roman" w:hAnsi="Verdana" w:cs="Calibri"/>
-          <w:b/>
-          <w:bCs/>
-          <w:color w:val="000000" w:themeColor="text1"/>
-          <w:sz w:val="18"/>
-          <w:szCs w:val="18"/>
-          <w:lang w:eastAsia="es-CO"/>
-        </w:rPr>
-        <w:t xml:space="preserve"> </w:t>
-      </w:r>
-      <w:r>
-        <w:rPr>
-          <w:rFonts w:ascii="Verdana" w:eastAsia="Times New Roman" w:hAnsi="Verdana" w:cs="Times New Roman"/>
-          <w:color w:val="000000" w:themeColor="text1"/>
-          <w:sz w:val="18"/>
-          <w:szCs w:val="18"/>
-          <w:lang w:val="es-ES" w:eastAsia="es-CO"/>
-        </w:rPr>
-        <w:t>el día</w:t>
-      </w:r>
-      <w:r>
-        <w:rPr>
-          <w:rFonts w:ascii="Verdana" w:eastAsia="Times New Roman" w:hAnsi="Verdana" w:cs="Times New Roman"/>
-          <w:color w:val="000000" w:themeColor="text1"/>
-          <w:sz w:val="18"/>
-          <w:szCs w:val="18"/>
-          <w:lang w:val="es-ES" w:eastAsia="es-CO"/>
-        </w:rPr>
-        <w:t xml:space="preserve"> </w:t>
-      </w:r>
-      <w:r>
-        <w:rPr>
-          <w:rFonts w:ascii="Verdana" w:eastAsia="Times New Roman" w:hAnsi="Verdana" w:cs="Times New Roman"/>
-          <w:b/>
-          <w:bCs/>
-          <w:color w:val="000000" w:themeColor="text1"/>
-          <w:sz w:val="18"/>
-          <w:szCs w:val="18"/>
-          <w:highlight w:val="yellow"/>
-          <w:lang w:val="es-ES" w:eastAsia="es-CO"/>
-        </w:rPr>
-        <w:t>10 de octubre de 2005</w:t>
-      </w:r>
-      <w:r>
-        <w:rPr>
-          <w:rFonts w:ascii="Verdana" w:eastAsia="Times New Roman" w:hAnsi="Verdana" w:cs="Times New Roman"/>
-          <w:b/>
-          <w:bCs/>
-          <w:color w:val="000000" w:themeColor="text1"/>
-          <w:sz w:val="18"/>
-          <w:szCs w:val="18"/>
-          <w:lang w:val="es-ES" w:eastAsia="es-CO"/>
-        </w:rPr>
-        <w:t xml:space="preserve"> </w:t>
+        <w:t xml:space="preserve">10 de octubre de 2005 </w:t>
       </w:r>
       <w:r>
         <w:rPr>
@@ -559,7 +503,6 @@
         </w:rPr>
         <w:t xml:space="preserve"> </w:t>
       </w:r>
-      <w:proofErr w:type="spellStart"/>
       <w:r>
         <w:rPr>
           <w:rFonts w:ascii="Verdana" w:eastAsia="Times New Roman" w:hAnsi="Verdana" w:cs="Calibri"/>
@@ -570,20 +513,7 @@
           <w:szCs w:val="18"/>
           <w:lang w:eastAsia="es-CO"/>
         </w:rPr>
-        <w:t>jesus</w:t>
-      </w:r>
-      <w:proofErr w:type="spellEnd"/>
-      <w:r>
-        <w:rPr>
-          <w:rFonts w:ascii="Verdana" w:eastAsia="Times New Roman" w:hAnsi="Verdana" w:cs="Calibri"/>
-          <w:b/>
-          <w:bCs/>
-          <w:color w:val="000000" w:themeColor="text1"/>
-          <w:sz w:val="18"/>
-          <w:szCs w:val="18"/>
-          <w:lang w:eastAsia="es-CO"/>
-        </w:rPr>
-        <w:t xml:space="preserve"> Montealegre Olivares </w:t>
+        <w:t xml:space="preserve">jesus Montealegre Olivares </w:t>
       </w:r>
       <w:r>
         <w:rPr>
@@ -704,7 +634,6 @@
         </w:rPr>
         <w:t xml:space="preserve"> </w:t>
       </w:r>
-      <w:proofErr w:type="spellStart"/>
       <w:r>
         <w:rPr>
           <w:rFonts w:ascii="Verdana" w:eastAsia="Times New Roman" w:hAnsi="Verdana" w:cs="Calibri"/>
@@ -715,20 +644,7 @@
           <w:szCs w:val="18"/>
           <w:lang w:eastAsia="es-CO"/>
         </w:rPr>
-        <w:t>jesus</w:t>
-      </w:r>
-      <w:proofErr w:type="spellEnd"/>
-      <w:r>
-        <w:rPr>
-          <w:rFonts w:ascii="Verdana" w:eastAsia="Times New Roman" w:hAnsi="Verdana" w:cs="Calibri"/>
-          <w:b/>
-          <w:bCs/>
-          <w:color w:val="000000" w:themeColor="text1"/>
-          <w:sz w:val="18"/>
-          <w:szCs w:val="18"/>
-          <w:lang w:eastAsia="es-CO"/>
-        </w:rPr>
-        <w:t xml:space="preserve"> Montealegre Olivares </w:t>
+        <w:t xml:space="preserve">jesus Montealegre Olivares </w:t>
       </w:r>
       <w:r>
         <w:rPr>
@@ -906,7 +822,6 @@
         </w:rPr>
         <w:t xml:space="preserve"> </w:t>
       </w:r>
-      <w:proofErr w:type="spellStart"/>
       <w:r>
         <w:rPr>
           <w:rFonts w:ascii="Verdana" w:eastAsia="Times New Roman" w:hAnsi="Verdana" w:cs="Calibri"/>
@@ -917,22 +832,32 @@
           <w:szCs w:val="18"/>
           <w:lang w:eastAsia="es-CO"/>
         </w:rPr>
-        <w:t>jesus</w:t>
-      </w:r>
-      <w:proofErr w:type="spellEnd"/>
+        <w:t>jesus Montealegre Olivares</w:t>
+      </w:r>
       <w:r>
         <w:rPr>
           <w:rFonts w:ascii="Verdana" w:eastAsia="Times New Roman" w:hAnsi="Verdana" w:cs="Calibri"/>
-          <w:b/>
-          <w:bCs/>
           <w:color w:val="000000" w:themeColor="text1"/>
           <w:sz w:val="18"/>
           <w:szCs w:val="18"/>
           <w:lang w:eastAsia="es-CO"/>
         </w:rPr>
-        <w:t xml:space="preserve"> Montealegre Olivares</w:t>
-      </w:r>
-      <w:r>
+        <w:t>,</w:t>
+      </w:r>
+      <w:r>
+        <w:rPr>
+          <w:rFonts w:ascii="Verdana" w:eastAsia="Times New Roman" w:hAnsi="Verdana" w:cs="Times New Roman"/>
+          <w:color w:val="000000" w:themeColor="text1"/>
+          <w:sz w:val="18"/>
+          <w:szCs w:val="18"/>
+          <w:lang w:val="es-ES" w:eastAsia="es-CO"/>
+        </w:rPr>
+        <w:t xml:space="preserve"> se modifica en los siguientes términos a saber:</w:t>
+      </w:r>
+    </w:p>
+    <w:p>
+      <w:pPr>
+        <w:jc w:val="both"/>
         <w:rPr>
           <w:rFonts w:ascii="Verdana" w:eastAsia="Times New Roman" w:hAnsi="Verdana" w:cs="Calibri"/>
           <w:color w:val="000000" w:themeColor="text1"/>
@@ -940,129 +865,92 @@
           <w:szCs w:val="18"/>
           <w:lang w:eastAsia="es-CO"/>
         </w:rPr>
-        <w:t>,</w:t>
-      </w:r>
-      <w:r>
-        <w:rPr>
-          <w:rFonts w:ascii="Verdana" w:eastAsia="Times New Roman" w:hAnsi="Verdana" w:cs="Times New Roman"/>
-          <w:color w:val="000000" w:themeColor="text1"/>
-          <w:sz w:val="18"/>
-          <w:szCs w:val="18"/>
-          <w:lang w:val="es-ES" w:eastAsia="es-CO"/>
-        </w:rPr>
-        <w:t xml:space="preserve"> se modifica en los siguientes términos a saber:</w:t>
-      </w:r>
-    </w:p>
-    <w:p>
-      <w:pPr>
-        <w:jc w:val="both"/>
+      </w:pPr>
+      <w:r>
+        <w:rPr>
+          <w:rFonts w:ascii="Verdana" w:eastAsia="Times New Roman" w:hAnsi="Verdana" w:cs="Times New Roman"/>
+          <w:color w:val="000000" w:themeColor="text1"/>
+          <w:sz w:val="18"/>
+          <w:szCs w:val="18"/>
+          <w:lang w:val="es-ES" w:eastAsia="es-CO"/>
+        </w:rPr>
+        <w:t xml:space="preserve">"Para todos los efectos, a partir del </w:t>
+      </w:r>
+      <w:r>
+        <w:rPr>
+          <w:rFonts w:ascii="Verdana" w:eastAsia="Times New Roman" w:hAnsi="Verdana" w:cs="Times New Roman"/>
+          <w:color w:val="000000" w:themeColor="text1"/>
+          <w:sz w:val="18"/>
+          <w:szCs w:val="18"/>
+          <w:lang w:val="es-ES" w:eastAsia="es-CO"/>
+        </w:rPr>
+        <w:t xml:space="preserve">día </w:t>
+      </w:r>
+      <w:r>
+        <w:rPr>
+          <w:rFonts w:ascii="Verdana" w:eastAsia="Times New Roman" w:hAnsi="Verdana" w:cs="Times New Roman"/>
+          <w:b/>
+          <w:bCs/>
+          <w:color w:val="000000" w:themeColor="text1"/>
+          <w:sz w:val="18"/>
+          <w:szCs w:val="18"/>
+          <w:lang w:val="es-ES" w:eastAsia="es-CO"/>
+        </w:rPr>
+        <w:t>01 de diciembre del 2023</w:t>
+      </w:r>
+      <w:r>
+        <w:rPr>
+          <w:rFonts w:ascii="Verdana" w:eastAsia="Times New Roman" w:hAnsi="Verdana" w:cs="Times New Roman"/>
+          <w:b/>
+          <w:bCs/>
+          <w:color w:val="000000" w:themeColor="text1"/>
+          <w:sz w:val="18"/>
+          <w:szCs w:val="18"/>
+          <w:lang w:val="es-ES" w:eastAsia="es-CO"/>
+        </w:rPr>
+        <w:t xml:space="preserve">. </w:t>
+      </w:r>
+      <w:r>
+        <w:rPr>
+          <w:rFonts w:ascii="Verdana" w:eastAsia="Times New Roman" w:hAnsi="Verdana" w:cs="Times New Roman"/>
+          <w:color w:val="000000" w:themeColor="text1"/>
+          <w:sz w:val="18"/>
+          <w:szCs w:val="18"/>
+          <w:lang w:val="es-ES" w:eastAsia="es-CO"/>
+        </w:rPr>
+        <w:t>e</w:t>
+      </w:r>
+      <w:r>
+        <w:rPr>
+          <w:rFonts w:ascii="Verdana" w:eastAsia="Times New Roman" w:hAnsi="Verdana" w:cs="Times New Roman"/>
+          <w:color w:val="000000" w:themeColor="text1"/>
+          <w:sz w:val="18"/>
+          <w:szCs w:val="18"/>
+          <w:lang w:val="es-ES" w:eastAsia="es-CO"/>
+        </w:rPr>
+        <w:t xml:space="preserve">l presente contrato se entenderá celebrado entre </w:t>
+      </w:r>
+      <w:r>
+        <w:rPr>
+          <w:rFonts w:ascii="Verdana" w:eastAsia="Times New Roman" w:hAnsi="Verdana" w:cs="Times New Roman"/>
+          <w:color w:val="000000" w:themeColor="text1"/>
+          <w:sz w:val="18"/>
+          <w:szCs w:val="18"/>
+          <w:lang w:val="es-ES" w:eastAsia="es-CO"/>
+        </w:rPr>
+        <w:t xml:space="preserve">EL TRABAJADOR, </w:t>
+      </w:r>
+      <w:r>
         <w:rPr>
           <w:rFonts w:ascii="Verdana" w:eastAsia="Times New Roman" w:hAnsi="Verdana" w:cs="Calibri"/>
+          <w:b/>
+          <w:bCs/>
           <w:color w:val="000000" w:themeColor="text1"/>
           <w:sz w:val="18"/>
           <w:szCs w:val="18"/>
           <w:lang w:eastAsia="es-CO"/>
         </w:rPr>
-      </w:pPr>
-      <w:r>
-        <w:rPr>
-          <w:rFonts w:ascii="Verdana" w:eastAsia="Times New Roman" w:hAnsi="Verdana" w:cs="Times New Roman"/>
-          <w:color w:val="000000" w:themeColor="text1"/>
-          <w:sz w:val="18"/>
-          <w:szCs w:val="18"/>
-          <w:lang w:val="es-ES" w:eastAsia="es-CO"/>
-        </w:rPr>
-        <w:t xml:space="preserve">"Para todos los efectos, a partir del </w:t>
-      </w:r>
-      <w:r>
-        <w:rPr>
-          <w:rFonts w:ascii="Verdana" w:eastAsia="Times New Roman" w:hAnsi="Verdana" w:cs="Times New Roman"/>
-          <w:color w:val="000000" w:themeColor="text1"/>
-          <w:sz w:val="18"/>
-          <w:szCs w:val="18"/>
-          <w:lang w:val="es-ES" w:eastAsia="es-CO"/>
-        </w:rPr>
-        <w:t xml:space="preserve">día </w:t>
-      </w:r>
-      <w:r>
-        <w:rPr>
-          <w:rFonts w:ascii="Verdana" w:eastAsia="Times New Roman" w:hAnsi="Verdana" w:cs="Times New Roman"/>
-          <w:b/>
-          <w:bCs/>
-          <w:color w:val="000000" w:themeColor="text1"/>
-          <w:sz w:val="18"/>
-          <w:szCs w:val="18"/>
-          <w:lang w:val="es-ES" w:eastAsia="es-CO"/>
-        </w:rPr>
-        <w:t>01 de diciembre del 2023</w:t>
-      </w:r>
-      <w:r>
-        <w:rPr>
-          <w:rFonts w:ascii="Verdana" w:eastAsia="Times New Roman" w:hAnsi="Verdana" w:cs="Times New Roman"/>
-          <w:b/>
-          <w:bCs/>
-          <w:color w:val="000000" w:themeColor="text1"/>
-          <w:sz w:val="18"/>
-          <w:szCs w:val="18"/>
-          <w:lang w:val="es-ES" w:eastAsia="es-CO"/>
-        </w:rPr>
-        <w:t xml:space="preserve">. </w:t>
-      </w:r>
-      <w:r>
-        <w:rPr>
-          <w:rFonts w:ascii="Verdana" w:eastAsia="Times New Roman" w:hAnsi="Verdana" w:cs="Times New Roman"/>
-          <w:color w:val="000000" w:themeColor="text1"/>
-          <w:sz w:val="18"/>
-          <w:szCs w:val="18"/>
-          <w:lang w:val="es-ES" w:eastAsia="es-CO"/>
-        </w:rPr>
-        <w:t>e</w:t>
-      </w:r>
-      <w:r>
-        <w:rPr>
-          <w:rFonts w:ascii="Verdana" w:eastAsia="Times New Roman" w:hAnsi="Verdana" w:cs="Times New Roman"/>
-          <w:color w:val="000000" w:themeColor="text1"/>
-          <w:sz w:val="18"/>
-          <w:szCs w:val="18"/>
-          <w:lang w:val="es-ES" w:eastAsia="es-CO"/>
-        </w:rPr>
-        <w:t xml:space="preserve">l presente contrato se entenderá celebrado entre </w:t>
-      </w:r>
-      <w:r>
-        <w:rPr>
-          <w:rFonts w:ascii="Verdana" w:eastAsia="Times New Roman" w:hAnsi="Verdana" w:cs="Times New Roman"/>
-          <w:color w:val="000000" w:themeColor="text1"/>
-          <w:sz w:val="18"/>
-          <w:szCs w:val="18"/>
-          <w:lang w:val="es-ES" w:eastAsia="es-CO"/>
-        </w:rPr>
-        <w:t xml:space="preserve">EL TRABAJADOR, </w:t>
-      </w:r>
-      <w:proofErr w:type="spellStart"/>
-      <w:r>
-        <w:rPr>
-          <w:rFonts w:ascii="Verdana" w:eastAsia="Times New Roman" w:hAnsi="Verdana" w:cs="Calibri"/>
-          <w:b/>
-          <w:bCs/>
-          <w:color w:val="000000" w:themeColor="text1"/>
-          <w:sz w:val="18"/>
-          <w:szCs w:val="18"/>
-          <w:lang w:eastAsia="es-CO"/>
-        </w:rPr>
-        <w:t>jesus</w:t>
-      </w:r>
-      <w:proofErr w:type="spellEnd"/>
-      <w:r>
-        <w:rPr>
-          <w:rFonts w:ascii="Verdana" w:eastAsia="Times New Roman" w:hAnsi="Verdana" w:cs="Calibri"/>
-          <w:b/>
-          <w:bCs/>
-          <w:color w:val="000000" w:themeColor="text1"/>
-          <w:sz w:val="18"/>
-          <w:szCs w:val="18"/>
-          <w:lang w:eastAsia="es-CO"/>
-        </w:rPr>
-        <w:t xml:space="preserve"> Montealegre Olivares </w:t>
+        <w:t xml:space="preserve">jesus Montealegre Olivares </w:t>
       </w:r>
       <w:r>
         <w:rPr>
@@ -1386,7 +1274,6 @@
           <w:lang w:eastAsia="es-CO"/>
         </w:rPr>
       </w:pPr>
-      <w:proofErr w:type="spellStart"/>
       <w:r>
         <w:rPr>
           <w:rFonts w:ascii="Verdana" w:eastAsia="Times New Roman" w:hAnsi="Verdana" w:cs="Calibri"/>
@@ -1397,21 +1284,7 @@
           <w:szCs w:val="18"/>
           <w:lang w:eastAsia="es-CO"/>
         </w:rPr>
-        <w:lastRenderedPageBreak/>
-        <w:t>jesus</w:t>
-      </w:r>
-      <w:proofErr w:type="spellEnd"/>
-      <w:r>
-        <w:rPr>
-          <w:rFonts w:ascii="Verdana" w:eastAsia="Times New Roman" w:hAnsi="Verdana" w:cs="Calibri"/>
-          <w:b/>
-          <w:bCs/>
-          <w:color w:val="000000" w:themeColor="text1"/>
-          <w:sz w:val="18"/>
-          <w:szCs w:val="18"/>
-          <w:lang w:eastAsia="es-CO"/>
-        </w:rPr>
-        <w:t xml:space="preserve"> Montealegre Olivares </w:t>
+        <w:t xml:space="preserve">jesus Montealegre Olivares </w:t>
       </w:r>
     </w:p>
     <w:p>

</xml_diff>